<commit_message>
REPORTGEN-1240: update CWE 2025 Top25 compiance reports
</commit_message>
<xml_diff>
--- a/CastReporting.Reporting.Core/Templates/Application/Compliance reports/CWE (2025) Top 25 Compliance Report.docx
+++ b/CastReporting.Reporting.Core/Templates/Application/Compliance reports/CWE (2025) Top 25 Compliance Report.docx
@@ -4172,11 +4172,7 @@
               </mc:Choice>
               <mc:Fallback>
                 <w:pict>
-                  <v:shapetype w14:anchorId="789AD5BD" id="_x0000_t202" coordsize="21600,21600" o:spt="202" path="m,l,21600r21600,l21600,xe">
-                    <v:stroke joinstyle="miter"/>
-                    <v:path gradientshapeok="t" o:connecttype="rect"/>
-                  </v:shapetype>
-                  <v:shape id="Text Box 83" o:spid="_x0000_s1056" type="#_x0000_t202" style="position:absolute;left:0;text-align:left;margin-left:239.9pt;margin-top:97.05pt;width:473.6pt;height:202.8pt;z-index:251670528;visibility:visible;mso-wrap-style:square;mso-width-percent:0;mso-height-percent:0;mso-wrap-distance-left:9pt;mso-wrap-distance-top:0;mso-wrap-distance-right:9pt;mso-wrap-distance-bottom:0;mso-position-horizontal:absolute;mso-position-horizontal-relative:page;mso-position-vertical:absolute;mso-position-vertical-relative:page;mso-width-percent:0;mso-height-percent:0;mso-width-relative:page;mso-height-relative:margin;v-text-anchor:top" o:gfxdata="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" filled="f" stroked="f" strokeweight=".5pt">
+                  <v:shape w14:anchorId="789AD5BD" id="Text Box 83" o:spid="_x0000_s1056" type="#_x0000_t202" style="position:absolute;left:0;text-align:left;margin-left:239.9pt;margin-top:97.05pt;width:473.6pt;height:202.8pt;z-index:251670528;visibility:visible;mso-wrap-style:square;mso-width-percent:0;mso-height-percent:0;mso-wrap-distance-left:9pt;mso-wrap-distance-top:0;mso-wrap-distance-right:9pt;mso-wrap-distance-bottom:0;mso-position-horizontal:absolute;mso-position-horizontal-relative:page;mso-position-vertical:absolute;mso-position-vertical-relative:page;mso-width-percent:0;mso-height-percent:0;mso-width-relative:page;mso-height-relative:margin;v-text-anchor:top" o:gfxdata="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" filled="f" stroked="f" strokeweight=".5pt">
                     <v:textbox inset="0,0,0,0">
                       <w:txbxContent>
                         <w:p>
@@ -6940,6 +6936,656 @@
         <w:t>.</w:t>
       </w:r>
       <w:bookmarkEnd w:id="56"/>
+      <w:r>
+        <w:rPr>
+          <w:noProof/>
+          <w:szCs w:val="18"/>
+        </w:rPr>
+        <w:br/>
+      </w:r>
+    </w:p>
+    <w:tbl>
+      <w:tblPr>
+        <w:tblStyle w:val="TableGrid"/>
+        <w:tblW w:w="10030" w:type="dxa"/>
+        <w:shd w:val="clear" w:color="auto" w:fill="F2F2F2" w:themeFill="background1" w:themeFillShade="F2"/>
+        <w:tblLook w:val="04A0" w:firstRow="1" w:lastRow="0" w:firstColumn="1" w:lastColumn="0" w:noHBand="0" w:noVBand="1"/>
+      </w:tblPr>
+      <w:tblGrid>
+        <w:gridCol w:w="10030"/>
+      </w:tblGrid>
+      <w:tr>
+        <w:tc>
+          <w:tcPr>
+            <w:tcW w:w="10030" w:type="dxa"/>
+            <w:tcBorders>
+              <w:top w:val="nil"/>
+              <w:left w:val="single" w:sz="4" w:space="0" w:color="auto"/>
+              <w:bottom w:val="nil"/>
+              <w:right w:val="nil"/>
+            </w:tcBorders>
+            <w:shd w:val="clear" w:color="auto" w:fill="F2F2F2" w:themeFill="background1" w:themeFillShade="F2"/>
+          </w:tcPr>
+          <w:p>
+            <w:pPr>
+              <w:ind w:left="0" w:right="657"/>
+              <w:jc w:val="left"/>
+              <w:rPr>
+                <w:b/>
+                <w:bCs/>
+                <w:noProof/>
+                <w:sz w:val="22"/>
+                <w:szCs w:val="22"/>
+              </w:rPr>
+            </w:pPr>
+            <w:r>
+              <w:rPr>
+                <w:b/>
+                <w:bCs/>
+                <w:noProof/>
+                <w:sz w:val="22"/>
+                <w:szCs w:val="22"/>
+              </w:rPr>
+              <w:t>CWE Mapping &amp; Data Propagation Logic</w:t>
+            </w:r>
+          </w:p>
+          <w:p>
+            <w:pPr>
+              <w:ind w:left="0" w:right="657"/>
+              <w:jc w:val="left"/>
+              <w:rPr>
+                <w:noProof/>
+                <w:sz w:val="20"/>
+              </w:rPr>
+            </w:pPr>
+            <w:r>
+              <w:rPr>
+                <w:b/>
+                <w:bCs/>
+                <w:noProof/>
+                <w:sz w:val="20"/>
+              </w:rPr>
+              <w:t xml:space="preserve">Note </w:t>
+            </w:r>
+            <w:r>
+              <w:rPr>
+                <w:b/>
+                <w:bCs/>
+                <w:noProof/>
+                <w:sz w:val="22"/>
+                <w:szCs w:val="22"/>
+              </w:rPr>
+              <w:t>on</w:t>
+            </w:r>
+            <w:r>
+              <w:rPr>
+                <w:b/>
+                <w:bCs/>
+                <w:noProof/>
+                <w:sz w:val="20"/>
+              </w:rPr>
+              <w:t xml:space="preserve"> Data Evolution</w:t>
+            </w:r>
+            <w:r>
+              <w:rPr>
+                <w:noProof/>
+                <w:sz w:val="20"/>
+              </w:rPr>
+              <w:t xml:space="preserve"> </w:t>
+            </w:r>
+          </w:p>
+          <w:p>
+            <w:pPr>
+              <w:spacing w:after="100" w:afterAutospacing="1" w:line="240" w:lineRule="auto"/>
+              <w:ind w:left="0"/>
+              <w:jc w:val="left"/>
+              <w:rPr>
+                <w:rFonts w:ascii="Arial" w:hAnsi="Arial" w:cs="Arial"/>
+                <w:sz w:val="20"/>
+                <w:lang w:eastAsia="en-US"/>
+              </w:rPr>
+            </w:pPr>
+            <w:r>
+              <w:rPr>
+                <w:rFonts w:ascii="Arial" w:hAnsi="Arial" w:cs="Arial"/>
+                <w:sz w:val="20"/>
+                <w:lang w:eastAsia="en-US"/>
+              </w:rPr>
+              <w:t xml:space="preserve">To ensure maximum accuracy and coverage, we have implemented a </w:t>
+            </w:r>
+            <w:r>
+              <w:rPr>
+                <w:rFonts w:ascii="Arial" w:hAnsi="Arial" w:cs="Arial"/>
+                <w:b/>
+                <w:bCs/>
+                <w:sz w:val="20"/>
+                <w:lang w:eastAsia="en-US"/>
+              </w:rPr>
+              <w:t>propagation system</w:t>
+            </w:r>
+            <w:r>
+              <w:rPr>
+                <w:rFonts w:ascii="Arial" w:hAnsi="Arial" w:cs="Arial"/>
+                <w:sz w:val="20"/>
+                <w:lang w:eastAsia="en-US"/>
+              </w:rPr>
+              <w:t xml:space="preserve"> for CWE-to-QR (Quality Rule) mapping.</w:t>
+            </w:r>
+          </w:p>
+          <w:p>
+            <w:pPr>
+              <w:spacing w:after="100" w:afterAutospacing="1" w:line="240" w:lineRule="auto"/>
+              <w:ind w:left="0"/>
+              <w:jc w:val="left"/>
+              <w:rPr>
+                <w:rFonts w:ascii="Arial" w:hAnsi="Arial" w:cs="Arial"/>
+                <w:sz w:val="20"/>
+                <w:lang w:eastAsia="en-US"/>
+              </w:rPr>
+            </w:pPr>
+            <w:r>
+              <w:rPr>
+                <w:rFonts w:ascii="Arial" w:hAnsi="Arial" w:cs="Arial"/>
+                <w:sz w:val="20"/>
+                <w:lang w:eastAsia="en-US"/>
+              </w:rPr>
+              <w:t xml:space="preserve">Because the MITRE Top 25 includes high-level abstractions </w:t>
+            </w:r>
+            <w:r>
+              <w:rPr>
+                <w:rFonts w:ascii="Arial" w:hAnsi="Arial" w:cs="Arial"/>
+                <w:sz w:val="20"/>
+                <w:lang w:eastAsia="en-US"/>
+              </w:rPr>
+              <w:t xml:space="preserve">CWE ID </w:t>
+            </w:r>
+            <w:r>
+              <w:rPr>
+                <w:rFonts w:ascii="Arial" w:hAnsi="Arial" w:cs="Arial"/>
+                <w:sz w:val="20"/>
+                <w:lang w:eastAsia="en-US"/>
+              </w:rPr>
+              <w:t xml:space="preserve">(specifically </w:t>
+            </w:r>
+            <w:r>
+              <w:rPr>
+                <w:rFonts w:ascii="Arial" w:hAnsi="Arial" w:cs="Arial"/>
+                <w:sz w:val="20"/>
+                <w:lang w:eastAsia="en-US"/>
+              </w:rPr>
+              <w:t xml:space="preserve">a </w:t>
+            </w:r>
+            <w:r>
+              <w:rPr>
+                <w:rFonts w:ascii="Arial" w:hAnsi="Arial" w:cs="Arial"/>
+                <w:sz w:val="20"/>
+                <w:lang w:eastAsia="en-US"/>
+              </w:rPr>
+              <w:t xml:space="preserve">Pillar), we designed this mechanism to aggregate data from </w:t>
+            </w:r>
+            <w:r>
+              <w:rPr>
+                <w:rFonts w:ascii="Arial" w:hAnsi="Arial" w:cs="Arial"/>
+                <w:b/>
+                <w:bCs/>
+                <w:sz w:val="20"/>
+                <w:lang w:eastAsia="en-US"/>
+              </w:rPr>
+              <w:t>all</w:t>
+            </w:r>
+            <w:r>
+              <w:rPr>
+                <w:rFonts w:ascii="Arial" w:hAnsi="Arial" w:cs="Arial"/>
+                <w:sz w:val="20"/>
+                <w:lang w:eastAsia="en-US"/>
+              </w:rPr>
+              <w:t xml:space="preserve"> </w:t>
+            </w:r>
+            <w:r>
+              <w:rPr>
+                <w:rFonts w:ascii="Arial" w:hAnsi="Arial" w:cs="Arial"/>
+                <w:b/>
+                <w:bCs/>
+                <w:sz w:val="20"/>
+                <w:lang w:eastAsia="en-US"/>
+              </w:rPr>
+              <w:t>descendant levels</w:t>
+            </w:r>
+            <w:r>
+              <w:rPr>
+                <w:rFonts w:ascii="Arial" w:hAnsi="Arial" w:cs="Arial"/>
+                <w:sz w:val="20"/>
+                <w:lang w:eastAsia="en-US"/>
+              </w:rPr>
+              <w:t xml:space="preserve">. This ensures that </w:t>
+            </w:r>
+            <w:r>
+              <w:rPr>
+                <w:rFonts w:ascii="Arial" w:hAnsi="Arial" w:cs="Arial"/>
+                <w:sz w:val="20"/>
+                <w:lang w:eastAsia="en-US"/>
+              </w:rPr>
+              <w:t xml:space="preserve">sections associated with a </w:t>
+            </w:r>
+            <w:r>
+              <w:rPr>
+                <w:rFonts w:ascii="Arial" w:hAnsi="Arial" w:cs="Arial"/>
+                <w:sz w:val="20"/>
+                <w:lang w:eastAsia="en-US"/>
+              </w:rPr>
+              <w:t>high-level categor</w:t>
+            </w:r>
+            <w:r>
+              <w:rPr>
+                <w:rFonts w:ascii="Arial" w:hAnsi="Arial" w:cs="Arial"/>
+                <w:sz w:val="20"/>
+                <w:lang w:eastAsia="en-US"/>
+              </w:rPr>
+              <w:t>y</w:t>
+            </w:r>
+            <w:r>
+              <w:rPr>
+                <w:rFonts w:ascii="Arial" w:hAnsi="Arial" w:cs="Arial"/>
+                <w:sz w:val="20"/>
+                <w:lang w:eastAsia="en-US"/>
+              </w:rPr>
+              <w:t xml:space="preserve">—which </w:t>
+            </w:r>
+            <w:r>
+              <w:rPr>
+                <w:rFonts w:ascii="Arial" w:hAnsi="Arial" w:cs="Arial"/>
+                <w:sz w:val="20"/>
+                <w:lang w:eastAsia="en-US"/>
+              </w:rPr>
+              <w:t>could have been</w:t>
+            </w:r>
+            <w:r>
+              <w:rPr>
+                <w:rFonts w:ascii="Arial" w:hAnsi="Arial" w:cs="Arial"/>
+                <w:sz w:val="20"/>
+                <w:lang w:eastAsia="en-US"/>
+              </w:rPr>
+              <w:t xml:space="preserve"> previously empty—now accurately reflect the cumulative violations of </w:t>
+            </w:r>
+            <w:r>
+              <w:rPr>
+                <w:rFonts w:ascii="Arial" w:hAnsi="Arial" w:cs="Arial"/>
+                <w:sz w:val="20"/>
+                <w:lang w:eastAsia="en-US"/>
+              </w:rPr>
+              <w:t xml:space="preserve">quality rules decorated with </w:t>
+            </w:r>
+            <w:r>
+              <w:rPr>
+                <w:rFonts w:ascii="Arial" w:hAnsi="Arial" w:cs="Arial"/>
+                <w:sz w:val="20"/>
+                <w:lang w:eastAsia="en-US"/>
+              </w:rPr>
+              <w:t>descendant</w:t>
+            </w:r>
+            <w:r>
+              <w:rPr>
+                <w:rFonts w:ascii="Arial" w:hAnsi="Arial" w:cs="Arial"/>
+                <w:b/>
+                <w:bCs/>
+                <w:sz w:val="20"/>
+                <w:lang w:eastAsia="en-US"/>
+              </w:rPr>
+              <w:t xml:space="preserve"> </w:t>
+            </w:r>
+            <w:r>
+              <w:rPr>
+                <w:rFonts w:ascii="Arial" w:hAnsi="Arial" w:cs="Arial"/>
+                <w:sz w:val="20"/>
+                <w:lang w:eastAsia="en-US"/>
+              </w:rPr>
+              <w:t>CWE IDs</w:t>
+            </w:r>
+            <w:r>
+              <w:rPr>
+                <w:rFonts w:ascii="Arial" w:hAnsi="Arial" w:cs="Arial"/>
+                <w:sz w:val="20"/>
+                <w:lang w:eastAsia="en-US"/>
+              </w:rPr>
+              <w:t>.</w:t>
+            </w:r>
+          </w:p>
+          <w:p>
+            <w:pPr>
+              <w:spacing w:after="100" w:afterAutospacing="1" w:line="240" w:lineRule="auto"/>
+              <w:ind w:left="0"/>
+              <w:jc w:val="left"/>
+              <w:rPr>
+                <w:rFonts w:cs="Arial"/>
+                <w:sz w:val="22"/>
+                <w:szCs w:val="22"/>
+                <w:lang w:eastAsia="en-US"/>
+              </w:rPr>
+            </w:pPr>
+            <w:r>
+              <w:rPr>
+                <w:rFonts w:cs="Arial"/>
+                <w:b/>
+                <w:bCs/>
+                <w:sz w:val="22"/>
+                <w:szCs w:val="22"/>
+                <w:lang w:eastAsia="en-US"/>
+              </w:rPr>
+              <w:t>The Hierarchy &amp; Impact</w:t>
+            </w:r>
+          </w:p>
+          <w:p>
+            <w:pPr>
+              <w:numPr>
+                <w:ilvl w:val="0"/>
+                <w:numId w:val="48"/>
+              </w:numPr>
+              <w:spacing w:after="100" w:afterAutospacing="1" w:line="240" w:lineRule="auto"/>
+              <w:jc w:val="left"/>
+              <w:rPr>
+                <w:rFonts w:ascii="Arial" w:hAnsi="Arial" w:cs="Arial"/>
+                <w:sz w:val="20"/>
+                <w:lang w:eastAsia="en-US"/>
+              </w:rPr>
+            </w:pPr>
+            <w:r>
+              <w:rPr>
+                <w:rFonts w:ascii="Arial" w:hAnsi="Arial" w:cs="Arial"/>
+                <w:b/>
+                <w:bCs/>
+                <w:sz w:val="20"/>
+                <w:lang w:eastAsia="en-US"/>
+              </w:rPr>
+              <w:t>Populated High-Level Views:</w:t>
+            </w:r>
+            <w:r>
+              <w:rPr>
+                <w:rFonts w:ascii="Arial" w:hAnsi="Arial" w:cs="Arial"/>
+                <w:sz w:val="20"/>
+                <w:lang w:eastAsia="en-US"/>
+              </w:rPr>
+              <w:t xml:space="preserve"> Data now flows logically upward through all five </w:t>
+            </w:r>
+            <w:r>
+              <w:rPr>
+                <w:rFonts w:ascii="Arial" w:hAnsi="Arial" w:cs="Arial"/>
+                <w:sz w:val="20"/>
+                <w:lang w:eastAsia="en-US"/>
+              </w:rPr>
+              <w:t xml:space="preserve">abstraction </w:t>
+            </w:r>
+            <w:r>
+              <w:rPr>
+                <w:rFonts w:ascii="Arial" w:hAnsi="Arial" w:cs="Arial"/>
+                <w:sz w:val="20"/>
+                <w:lang w:eastAsia="en-US"/>
+              </w:rPr>
+              <w:t>levels of the CWE hierarchy:</w:t>
+            </w:r>
+          </w:p>
+          <w:p>
+            <w:pPr>
+              <w:spacing w:after="100" w:afterAutospacing="1" w:line="240" w:lineRule="auto"/>
+              <w:ind w:left="720"/>
+              <w:jc w:val="left"/>
+              <w:rPr>
+                <w:rFonts w:ascii="Arial" w:hAnsi="Arial" w:cs="Arial"/>
+                <w:sz w:val="20"/>
+                <w:lang w:eastAsia="en-US"/>
+              </w:rPr>
+            </w:pPr>
+            <w:r>
+              <w:rPr>
+                <w:rFonts w:ascii="Arial" w:hAnsi="Arial" w:cs="Arial"/>
+                <w:sz w:val="20"/>
+                <w:lang w:eastAsia="en-US"/>
+              </w:rPr>
+              <w:t xml:space="preserve">                        </w:t>
+            </w:r>
+            <w:r>
+              <w:rPr>
+                <w:rFonts w:ascii="Arial" w:hAnsi="Arial" w:cs="Arial"/>
+                <w:sz w:val="20"/>
+                <w:lang w:eastAsia="en-US"/>
+              </w:rPr>
+              <w:t>Variant</w:t>
+            </w:r>
+            <w:r>
+              <w:rPr>
+                <w:rFonts w:ascii="Arial" w:hAnsi="Arial" w:cs="Arial"/>
+                <w:sz w:val="20"/>
+                <w:lang w:eastAsia="en-US"/>
+              </w:rPr>
+              <w:t xml:space="preserve"> </w:t>
+            </w:r>
+            <w:r>
+              <w:rPr>
+                <w:rFonts w:ascii="Arial" w:hAnsi="Arial" w:cs="Arial"/>
+                <w:sz w:val="20"/>
+                <w:lang w:eastAsia="en-US"/>
+              </w:rPr>
+              <w:t>→</w:t>
+            </w:r>
+            <w:r>
+              <w:rPr>
+                <w:rFonts w:ascii="Arial" w:hAnsi="Arial" w:cs="Arial"/>
+                <w:sz w:val="20"/>
+                <w:lang w:eastAsia="en-US"/>
+              </w:rPr>
+              <w:t xml:space="preserve"> </w:t>
+            </w:r>
+            <w:r>
+              <w:rPr>
+                <w:rFonts w:ascii="Arial" w:hAnsi="Arial" w:cs="Arial"/>
+                <w:sz w:val="20"/>
+                <w:lang w:eastAsia="en-US"/>
+              </w:rPr>
+              <w:t>Base</w:t>
+            </w:r>
+            <w:r>
+              <w:rPr>
+                <w:rFonts w:ascii="Arial" w:hAnsi="Arial" w:cs="Arial"/>
+                <w:sz w:val="20"/>
+                <w:lang w:eastAsia="en-US"/>
+              </w:rPr>
+              <w:t xml:space="preserve"> </w:t>
+            </w:r>
+            <w:r>
+              <w:rPr>
+                <w:rFonts w:ascii="Arial" w:hAnsi="Arial" w:cs="Arial"/>
+                <w:sz w:val="20"/>
+                <w:lang w:eastAsia="en-US"/>
+              </w:rPr>
+              <w:t>→ Class</w:t>
+            </w:r>
+            <w:r>
+              <w:rPr>
+                <w:rFonts w:ascii="Arial" w:hAnsi="Arial" w:cs="Arial"/>
+                <w:sz w:val="20"/>
+                <w:lang w:eastAsia="en-US"/>
+              </w:rPr>
+              <w:t xml:space="preserve"> </w:t>
+            </w:r>
+            <w:r>
+              <w:rPr>
+                <w:rFonts w:ascii="Arial" w:hAnsi="Arial" w:cs="Arial"/>
+                <w:sz w:val="20"/>
+                <w:lang w:eastAsia="en-US"/>
+              </w:rPr>
+              <w:t>→ Category</w:t>
+            </w:r>
+            <w:r>
+              <w:rPr>
+                <w:rFonts w:ascii="Arial" w:hAnsi="Arial" w:cs="Arial"/>
+                <w:sz w:val="20"/>
+                <w:lang w:eastAsia="en-US"/>
+              </w:rPr>
+              <w:t xml:space="preserve"> </w:t>
+            </w:r>
+            <w:r>
+              <w:rPr>
+                <w:rFonts w:ascii="Arial" w:hAnsi="Arial" w:cs="Arial"/>
+                <w:sz w:val="20"/>
+                <w:lang w:eastAsia="en-US"/>
+              </w:rPr>
+              <w:t>→</w:t>
+            </w:r>
+            <w:r>
+              <w:rPr>
+                <w:rFonts w:ascii="Arial" w:hAnsi="Arial" w:cs="Arial"/>
+                <w:sz w:val="20"/>
+                <w:lang w:eastAsia="en-US"/>
+              </w:rPr>
+              <w:t xml:space="preserve"> </w:t>
+            </w:r>
+            <w:r>
+              <w:rPr>
+                <w:rFonts w:ascii="Arial" w:hAnsi="Arial" w:cs="Arial"/>
+                <w:sz w:val="20"/>
+                <w:lang w:eastAsia="en-US"/>
+              </w:rPr>
+              <w:t xml:space="preserve">Pillar  </w:t>
+            </w:r>
+          </w:p>
+          <w:p>
+            <w:pPr>
+              <w:numPr>
+                <w:ilvl w:val="0"/>
+                <w:numId w:val="48"/>
+              </w:numPr>
+              <w:spacing w:after="100" w:afterAutospacing="1" w:line="240" w:lineRule="auto"/>
+              <w:jc w:val="left"/>
+              <w:rPr>
+                <w:rFonts w:ascii="Arial" w:hAnsi="Arial" w:cs="Arial"/>
+                <w:sz w:val="20"/>
+                <w:lang w:eastAsia="en-US"/>
+              </w:rPr>
+            </w:pPr>
+            <w:r>
+              <w:rPr>
+                <w:rFonts w:ascii="Arial" w:hAnsi="Arial" w:cs="Arial"/>
+                <w:b/>
+                <w:bCs/>
+                <w:sz w:val="20"/>
+                <w:lang w:eastAsia="en-US"/>
+              </w:rPr>
+              <w:t>Comprehensive Reporting:</w:t>
+            </w:r>
+            <w:r>
+              <w:rPr>
+                <w:rFonts w:ascii="Arial" w:hAnsi="Arial" w:cs="Arial"/>
+                <w:sz w:val="20"/>
+                <w:lang w:eastAsia="en-US"/>
+              </w:rPr>
+              <w:t xml:space="preserve"> Sections associated with </w:t>
+            </w:r>
+            <w:r>
+              <w:rPr>
+                <w:rFonts w:ascii="Arial" w:hAnsi="Arial" w:cs="Arial"/>
+                <w:b/>
+                <w:bCs/>
+                <w:sz w:val="20"/>
+                <w:lang w:eastAsia="en-US"/>
+              </w:rPr>
+              <w:t>Pillars, Categories, or Classes</w:t>
+            </w:r>
+            <w:r>
+              <w:rPr>
+                <w:rFonts w:ascii="Arial" w:hAnsi="Arial" w:cs="Arial"/>
+                <w:sz w:val="20"/>
+                <w:lang w:eastAsia="en-US"/>
+              </w:rPr>
+              <w:t xml:space="preserve"> are now fully populated with the violations of their respective Base and Variant descendants.</w:t>
+            </w:r>
+          </w:p>
+          <w:p>
+            <w:pPr>
+              <w:numPr>
+                <w:ilvl w:val="0"/>
+                <w:numId w:val="48"/>
+              </w:numPr>
+              <w:spacing w:after="100" w:afterAutospacing="1" w:line="240" w:lineRule="auto"/>
+              <w:jc w:val="left"/>
+              <w:rPr>
+                <w:noProof/>
+                <w:szCs w:val="18"/>
+              </w:rPr>
+            </w:pPr>
+            <w:r>
+              <w:rPr>
+                <w:rFonts w:ascii="Arial" w:hAnsi="Arial" w:cs="Arial"/>
+                <w:b/>
+                <w:bCs/>
+                <w:sz w:val="20"/>
+                <w:lang w:eastAsia="en-US"/>
+              </w:rPr>
+              <w:t>Mapping Best Practices:</w:t>
+            </w:r>
+            <w:r>
+              <w:rPr>
+                <w:rFonts w:ascii="Arial" w:hAnsi="Arial" w:cs="Arial"/>
+                <w:sz w:val="20"/>
+                <w:lang w:eastAsia="en-US"/>
+              </w:rPr>
+              <w:t xml:space="preserve"> While the report aggregates data at the top three levels for visibility, Quality Rules remain mapped at the </w:t>
+            </w:r>
+            <w:r>
+              <w:rPr>
+                <w:rFonts w:ascii="Arial" w:hAnsi="Arial" w:cs="Arial"/>
+                <w:b/>
+                <w:bCs/>
+                <w:sz w:val="20"/>
+                <w:lang w:eastAsia="en-US"/>
+              </w:rPr>
+              <w:t>Base</w:t>
+            </w:r>
+            <w:r>
+              <w:rPr>
+                <w:rFonts w:ascii="Arial" w:hAnsi="Arial" w:cs="Arial"/>
+                <w:sz w:val="20"/>
+                <w:lang w:eastAsia="en-US"/>
+              </w:rPr>
+              <w:t xml:space="preserve"> or </w:t>
+            </w:r>
+            <w:r>
+              <w:rPr>
+                <w:rFonts w:ascii="Arial" w:hAnsi="Arial" w:cs="Arial"/>
+                <w:b/>
+                <w:bCs/>
+                <w:sz w:val="20"/>
+                <w:lang w:eastAsia="en-US"/>
+              </w:rPr>
+              <w:t>Variant</w:t>
+            </w:r>
+            <w:r>
+              <w:rPr>
+                <w:rFonts w:ascii="Arial" w:hAnsi="Arial" w:cs="Arial"/>
+                <w:sz w:val="20"/>
+                <w:lang w:eastAsia="en-US"/>
+              </w:rPr>
+              <w:t xml:space="preserve"> levels to maintain technical precision</w:t>
+            </w:r>
+            <w:r>
+              <w:rPr>
+                <w:rFonts w:ascii="Arial" w:hAnsi="Arial" w:cs="Arial"/>
+                <w:sz w:val="20"/>
+                <w:lang w:eastAsia="en-US"/>
+              </w:rPr>
+              <w:t>, as recommended by MITRE.</w:t>
+            </w:r>
+          </w:p>
+        </w:tc>
+      </w:tr>
+    </w:tbl>
+    <w:p>
+      <w:pPr>
+        <w:ind w:left="0" w:right="657"/>
+        <w:jc w:val="left"/>
+        <w:rPr>
+          <w:noProof/>
+          <w:szCs w:val="18"/>
+        </w:rPr>
+      </w:pPr>
     </w:p>
     <w:p>
       <w:pPr>
@@ -7901,8 +8547,8 @@
       <w:bookmarkStart w:id="78" w:name="_Toc88674025"/>
       <w:bookmarkStart w:id="79" w:name="_Toc158802653"/>
       <w:bookmarkStart w:id="80" w:name="_Toc217399865"/>
-      <w:bookmarkStart w:id="81" w:name="_Toc531862291"/>
-      <w:bookmarkStart w:id="82" w:name="_Toc221033950"/>
+      <w:bookmarkStart w:id="81" w:name="_Toc221033950"/>
+      <w:bookmarkStart w:id="82" w:name="_Toc531862291"/>
       <w:r>
         <w:rPr>
           <w:rFonts w:eastAsia="Calibri"/>
@@ -7945,7 +8591,7 @@
       <w:bookmarkEnd w:id="78"/>
       <w:bookmarkEnd w:id="79"/>
       <w:bookmarkEnd w:id="80"/>
-      <w:bookmarkEnd w:id="82"/>
+      <w:bookmarkEnd w:id="81"/>
     </w:p>
     <w:p>
       <w:pPr>
@@ -8796,7 +9442,7 @@
       <w:bookmarkStart w:id="94" w:name="_Toc158802654"/>
       <w:bookmarkStart w:id="95" w:name="_Toc217399866"/>
       <w:bookmarkStart w:id="96" w:name="_Toc221033951"/>
-      <w:bookmarkEnd w:id="81"/>
+      <w:bookmarkEnd w:id="82"/>
       <w:r>
         <w:lastRenderedPageBreak/>
         <w:t>A</w:t>
@@ -8882,7 +9528,21 @@
         <w:rPr>
           <w:rFonts w:cs="Arial"/>
         </w:rPr>
-        <w:t xml:space="preserve">Software Intelligence creates understanding into software architecture, end to end transaction flows, data access patterns and more, helping teams work confidently and faster. Hundreds of companies rely on CAST Software Intelligence to improve end-user satisfaction and time-to-market, prevent business </w:t>
+        <w:t xml:space="preserve">Software Intelligence creates understanding into software architecture, </w:t>
+      </w:r>
+      <w:proofErr w:type="gramStart"/>
+      <w:r>
+        <w:rPr>
+          <w:rFonts w:cs="Arial"/>
+        </w:rPr>
+        <w:t>end to end</w:t>
+      </w:r>
+      <w:proofErr w:type="gramEnd"/>
+      <w:r>
+        <w:rPr>
+          <w:rFonts w:cs="Arial"/>
+        </w:rPr>
+        <w:t xml:space="preserve"> transaction flows, data access patterns and more, helping teams work confidently and faster. Hundreds of companies rely on CAST Software Intelligence to improve end-user satisfaction and time-to-market, prevent business </w:t>
       </w:r>
       <w:r>
         <w:rPr>
@@ -8894,7 +9554,21 @@
         <w:rPr>
           <w:rFonts w:cs="Arial"/>
         </w:rPr>
-        <w:t xml:space="preserve"> and reduce cost, enabling them to move past today’s obstacles and to tackle the next wave of innovation. </w:t>
+        <w:t xml:space="preserve"> and reduce </w:t>
+      </w:r>
+      <w:proofErr w:type="gramStart"/>
+      <w:r>
+        <w:rPr>
+          <w:rFonts w:cs="Arial"/>
+        </w:rPr>
+        <w:t>cost</w:t>
+      </w:r>
+      <w:proofErr w:type="gramEnd"/>
+      <w:r>
+        <w:rPr>
+          <w:rFonts w:cs="Arial"/>
+        </w:rPr>
+        <w:t xml:space="preserve">, enabling them to move past today’s obstacles and to tackle the next wave of innovation. </w:t>
       </w:r>
     </w:p>
     <w:p>
@@ -9656,6 +10330,155 @@
     </w:lvl>
   </w:abstractNum>
   <w:abstractNum w:abstractNumId="3" w15:restartNumberingAfterBreak="0">
+    <w:nsid w:val="01AB2CA2"/>
+    <w:multiLevelType w:val="multilevel"/>
+    <w:tmpl w:val="1B10A11C"/>
+    <w:lvl w:ilvl="0">
+      <w:start w:val="1"/>
+      <w:numFmt w:val="bullet"/>
+      <w:lvlText w:val=""/>
+      <w:lvlJc w:val="left"/>
+      <w:pPr>
+        <w:tabs>
+          <w:tab w:val="num" w:pos="720"/>
+        </w:tabs>
+        <w:ind w:left="720" w:hanging="360"/>
+      </w:pPr>
+      <w:rPr>
+        <w:rFonts w:ascii="Symbol" w:hAnsi="Symbol" w:hint="default"/>
+        <w:sz w:val="20"/>
+      </w:rPr>
+    </w:lvl>
+    <w:lvl w:ilvl="1" w:tentative="1">
+      <w:start w:val="1"/>
+      <w:numFmt w:val="bullet"/>
+      <w:lvlText w:val="o"/>
+      <w:lvlJc w:val="left"/>
+      <w:pPr>
+        <w:tabs>
+          <w:tab w:val="num" w:pos="1440"/>
+        </w:tabs>
+        <w:ind w:left="1440" w:hanging="360"/>
+      </w:pPr>
+      <w:rPr>
+        <w:rFonts w:ascii="Courier New" w:hAnsi="Courier New" w:hint="default"/>
+        <w:sz w:val="20"/>
+      </w:rPr>
+    </w:lvl>
+    <w:lvl w:ilvl="2" w:tentative="1">
+      <w:start w:val="1"/>
+      <w:numFmt w:val="bullet"/>
+      <w:lvlText w:val=""/>
+      <w:lvlJc w:val="left"/>
+      <w:pPr>
+        <w:tabs>
+          <w:tab w:val="num" w:pos="2160"/>
+        </w:tabs>
+        <w:ind w:left="2160" w:hanging="360"/>
+      </w:pPr>
+      <w:rPr>
+        <w:rFonts w:ascii="Wingdings" w:hAnsi="Wingdings" w:hint="default"/>
+        <w:sz w:val="20"/>
+      </w:rPr>
+    </w:lvl>
+    <w:lvl w:ilvl="3" w:tentative="1">
+      <w:start w:val="1"/>
+      <w:numFmt w:val="bullet"/>
+      <w:lvlText w:val=""/>
+      <w:lvlJc w:val="left"/>
+      <w:pPr>
+        <w:tabs>
+          <w:tab w:val="num" w:pos="2880"/>
+        </w:tabs>
+        <w:ind w:left="2880" w:hanging="360"/>
+      </w:pPr>
+      <w:rPr>
+        <w:rFonts w:ascii="Wingdings" w:hAnsi="Wingdings" w:hint="default"/>
+        <w:sz w:val="20"/>
+      </w:rPr>
+    </w:lvl>
+    <w:lvl w:ilvl="4" w:tentative="1">
+      <w:start w:val="1"/>
+      <w:numFmt w:val="bullet"/>
+      <w:lvlText w:val=""/>
+      <w:lvlJc w:val="left"/>
+      <w:pPr>
+        <w:tabs>
+          <w:tab w:val="num" w:pos="3600"/>
+        </w:tabs>
+        <w:ind w:left="3600" w:hanging="360"/>
+      </w:pPr>
+      <w:rPr>
+        <w:rFonts w:ascii="Wingdings" w:hAnsi="Wingdings" w:hint="default"/>
+        <w:sz w:val="20"/>
+      </w:rPr>
+    </w:lvl>
+    <w:lvl w:ilvl="5" w:tentative="1">
+      <w:start w:val="1"/>
+      <w:numFmt w:val="bullet"/>
+      <w:lvlText w:val=""/>
+      <w:lvlJc w:val="left"/>
+      <w:pPr>
+        <w:tabs>
+          <w:tab w:val="num" w:pos="4320"/>
+        </w:tabs>
+        <w:ind w:left="4320" w:hanging="360"/>
+      </w:pPr>
+      <w:rPr>
+        <w:rFonts w:ascii="Wingdings" w:hAnsi="Wingdings" w:hint="default"/>
+        <w:sz w:val="20"/>
+      </w:rPr>
+    </w:lvl>
+    <w:lvl w:ilvl="6" w:tentative="1">
+      <w:start w:val="1"/>
+      <w:numFmt w:val="bullet"/>
+      <w:lvlText w:val=""/>
+      <w:lvlJc w:val="left"/>
+      <w:pPr>
+        <w:tabs>
+          <w:tab w:val="num" w:pos="5040"/>
+        </w:tabs>
+        <w:ind w:left="5040" w:hanging="360"/>
+      </w:pPr>
+      <w:rPr>
+        <w:rFonts w:ascii="Wingdings" w:hAnsi="Wingdings" w:hint="default"/>
+        <w:sz w:val="20"/>
+      </w:rPr>
+    </w:lvl>
+    <w:lvl w:ilvl="7" w:tentative="1">
+      <w:start w:val="1"/>
+      <w:numFmt w:val="bullet"/>
+      <w:lvlText w:val=""/>
+      <w:lvlJc w:val="left"/>
+      <w:pPr>
+        <w:tabs>
+          <w:tab w:val="num" w:pos="5760"/>
+        </w:tabs>
+        <w:ind w:left="5760" w:hanging="360"/>
+      </w:pPr>
+      <w:rPr>
+        <w:rFonts w:ascii="Wingdings" w:hAnsi="Wingdings" w:hint="default"/>
+        <w:sz w:val="20"/>
+      </w:rPr>
+    </w:lvl>
+    <w:lvl w:ilvl="8" w:tentative="1">
+      <w:start w:val="1"/>
+      <w:numFmt w:val="bullet"/>
+      <w:lvlText w:val=""/>
+      <w:lvlJc w:val="left"/>
+      <w:pPr>
+        <w:tabs>
+          <w:tab w:val="num" w:pos="6480"/>
+        </w:tabs>
+        <w:ind w:left="6480" w:hanging="360"/>
+      </w:pPr>
+      <w:rPr>
+        <w:rFonts w:ascii="Wingdings" w:hAnsi="Wingdings" w:hint="default"/>
+        <w:sz w:val="20"/>
+      </w:rPr>
+    </w:lvl>
+  </w:abstractNum>
+  <w:abstractNum w:abstractNumId="4" w15:restartNumberingAfterBreak="0">
     <w:nsid w:val="02801869"/>
     <w:multiLevelType w:val="hybridMultilevel"/>
     <w:tmpl w:val="53EACB9A"/>
@@ -9795,7 +10618,7 @@
       </w:rPr>
     </w:lvl>
   </w:abstractNum>
-  <w:abstractNum w:abstractNumId="4" w15:restartNumberingAfterBreak="0">
+  <w:abstractNum w:abstractNumId="5" w15:restartNumberingAfterBreak="0">
     <w:nsid w:val="039759F6"/>
     <w:multiLevelType w:val="hybridMultilevel"/>
     <w:tmpl w:val="F4CA8584"/>
@@ -9884,7 +10707,156 @@
       </w:pPr>
     </w:lvl>
   </w:abstractNum>
-  <w:abstractNum w:abstractNumId="5" w15:restartNumberingAfterBreak="0">
+  <w:abstractNum w:abstractNumId="6" w15:restartNumberingAfterBreak="0">
+    <w:nsid w:val="04851689"/>
+    <w:multiLevelType w:val="multilevel"/>
+    <w:tmpl w:val="5620A48A"/>
+    <w:lvl w:ilvl="0">
+      <w:start w:val="1"/>
+      <w:numFmt w:val="bullet"/>
+      <w:lvlText w:val=""/>
+      <w:lvlJc w:val="left"/>
+      <w:pPr>
+        <w:tabs>
+          <w:tab w:val="num" w:pos="720"/>
+        </w:tabs>
+        <w:ind w:left="720" w:hanging="360"/>
+      </w:pPr>
+      <w:rPr>
+        <w:rFonts w:ascii="Symbol" w:hAnsi="Symbol" w:hint="default"/>
+        <w:sz w:val="20"/>
+      </w:rPr>
+    </w:lvl>
+    <w:lvl w:ilvl="1" w:tentative="1">
+      <w:start w:val="1"/>
+      <w:numFmt w:val="bullet"/>
+      <w:lvlText w:val="o"/>
+      <w:lvlJc w:val="left"/>
+      <w:pPr>
+        <w:tabs>
+          <w:tab w:val="num" w:pos="1440"/>
+        </w:tabs>
+        <w:ind w:left="1440" w:hanging="360"/>
+      </w:pPr>
+      <w:rPr>
+        <w:rFonts w:ascii="Courier New" w:hAnsi="Courier New" w:hint="default"/>
+        <w:sz w:val="20"/>
+      </w:rPr>
+    </w:lvl>
+    <w:lvl w:ilvl="2" w:tentative="1">
+      <w:start w:val="1"/>
+      <w:numFmt w:val="bullet"/>
+      <w:lvlText w:val=""/>
+      <w:lvlJc w:val="left"/>
+      <w:pPr>
+        <w:tabs>
+          <w:tab w:val="num" w:pos="2160"/>
+        </w:tabs>
+        <w:ind w:left="2160" w:hanging="360"/>
+      </w:pPr>
+      <w:rPr>
+        <w:rFonts w:ascii="Wingdings" w:hAnsi="Wingdings" w:hint="default"/>
+        <w:sz w:val="20"/>
+      </w:rPr>
+    </w:lvl>
+    <w:lvl w:ilvl="3" w:tentative="1">
+      <w:start w:val="1"/>
+      <w:numFmt w:val="bullet"/>
+      <w:lvlText w:val=""/>
+      <w:lvlJc w:val="left"/>
+      <w:pPr>
+        <w:tabs>
+          <w:tab w:val="num" w:pos="2880"/>
+        </w:tabs>
+        <w:ind w:left="2880" w:hanging="360"/>
+      </w:pPr>
+      <w:rPr>
+        <w:rFonts w:ascii="Wingdings" w:hAnsi="Wingdings" w:hint="default"/>
+        <w:sz w:val="20"/>
+      </w:rPr>
+    </w:lvl>
+    <w:lvl w:ilvl="4" w:tentative="1">
+      <w:start w:val="1"/>
+      <w:numFmt w:val="bullet"/>
+      <w:lvlText w:val=""/>
+      <w:lvlJc w:val="left"/>
+      <w:pPr>
+        <w:tabs>
+          <w:tab w:val="num" w:pos="3600"/>
+        </w:tabs>
+        <w:ind w:left="3600" w:hanging="360"/>
+      </w:pPr>
+      <w:rPr>
+        <w:rFonts w:ascii="Wingdings" w:hAnsi="Wingdings" w:hint="default"/>
+        <w:sz w:val="20"/>
+      </w:rPr>
+    </w:lvl>
+    <w:lvl w:ilvl="5" w:tentative="1">
+      <w:start w:val="1"/>
+      <w:numFmt w:val="bullet"/>
+      <w:lvlText w:val=""/>
+      <w:lvlJc w:val="left"/>
+      <w:pPr>
+        <w:tabs>
+          <w:tab w:val="num" w:pos="4320"/>
+        </w:tabs>
+        <w:ind w:left="4320" w:hanging="360"/>
+      </w:pPr>
+      <w:rPr>
+        <w:rFonts w:ascii="Wingdings" w:hAnsi="Wingdings" w:hint="default"/>
+        <w:sz w:val="20"/>
+      </w:rPr>
+    </w:lvl>
+    <w:lvl w:ilvl="6" w:tentative="1">
+      <w:start w:val="1"/>
+      <w:numFmt w:val="bullet"/>
+      <w:lvlText w:val=""/>
+      <w:lvlJc w:val="left"/>
+      <w:pPr>
+        <w:tabs>
+          <w:tab w:val="num" w:pos="5040"/>
+        </w:tabs>
+        <w:ind w:left="5040" w:hanging="360"/>
+      </w:pPr>
+      <w:rPr>
+        <w:rFonts w:ascii="Wingdings" w:hAnsi="Wingdings" w:hint="default"/>
+        <w:sz w:val="20"/>
+      </w:rPr>
+    </w:lvl>
+    <w:lvl w:ilvl="7" w:tentative="1">
+      <w:start w:val="1"/>
+      <w:numFmt w:val="bullet"/>
+      <w:lvlText w:val=""/>
+      <w:lvlJc w:val="left"/>
+      <w:pPr>
+        <w:tabs>
+          <w:tab w:val="num" w:pos="5760"/>
+        </w:tabs>
+        <w:ind w:left="5760" w:hanging="360"/>
+      </w:pPr>
+      <w:rPr>
+        <w:rFonts w:ascii="Wingdings" w:hAnsi="Wingdings" w:hint="default"/>
+        <w:sz w:val="20"/>
+      </w:rPr>
+    </w:lvl>
+    <w:lvl w:ilvl="8" w:tentative="1">
+      <w:start w:val="1"/>
+      <w:numFmt w:val="bullet"/>
+      <w:lvlText w:val=""/>
+      <w:lvlJc w:val="left"/>
+      <w:pPr>
+        <w:tabs>
+          <w:tab w:val="num" w:pos="6480"/>
+        </w:tabs>
+        <w:ind w:left="6480" w:hanging="360"/>
+      </w:pPr>
+      <w:rPr>
+        <w:rFonts w:ascii="Wingdings" w:hAnsi="Wingdings" w:hint="default"/>
+        <w:sz w:val="20"/>
+      </w:rPr>
+    </w:lvl>
+  </w:abstractNum>
+  <w:abstractNum w:abstractNumId="7" w15:restartNumberingAfterBreak="0">
     <w:nsid w:val="06343A20"/>
     <w:multiLevelType w:val="hybridMultilevel"/>
     <w:tmpl w:val="30745BCA"/>
@@ -9974,7 +10946,7 @@
       </w:pPr>
     </w:lvl>
   </w:abstractNum>
-  <w:abstractNum w:abstractNumId="6" w15:restartNumberingAfterBreak="0">
+  <w:abstractNum w:abstractNumId="8" w15:restartNumberingAfterBreak="0">
     <w:nsid w:val="0F4D3C55"/>
     <w:multiLevelType w:val="hybridMultilevel"/>
     <w:tmpl w:val="A5900B14"/>
@@ -10063,7 +11035,7 @@
       </w:pPr>
     </w:lvl>
   </w:abstractNum>
-  <w:abstractNum w:abstractNumId="7" w15:restartNumberingAfterBreak="0">
+  <w:abstractNum w:abstractNumId="9" w15:restartNumberingAfterBreak="0">
     <w:nsid w:val="15877F61"/>
     <w:multiLevelType w:val="multilevel"/>
     <w:tmpl w:val="47340514"/>
@@ -10176,7 +11148,7 @@
       </w:rPr>
     </w:lvl>
   </w:abstractNum>
-  <w:abstractNum w:abstractNumId="8" w15:restartNumberingAfterBreak="0">
+  <w:abstractNum w:abstractNumId="10" w15:restartNumberingAfterBreak="0">
     <w:nsid w:val="1CCE2EAC"/>
     <w:multiLevelType w:val="hybridMultilevel"/>
     <w:tmpl w:val="2ABA7556"/>
@@ -10290,7 +11262,7 @@
       </w:pPr>
     </w:lvl>
   </w:abstractNum>
-  <w:abstractNum w:abstractNumId="9" w15:restartNumberingAfterBreak="0">
+  <w:abstractNum w:abstractNumId="11" w15:restartNumberingAfterBreak="0">
     <w:nsid w:val="24836C39"/>
     <w:multiLevelType w:val="hybridMultilevel"/>
     <w:tmpl w:val="689A4940"/>
@@ -10379,7 +11351,156 @@
       </w:pPr>
     </w:lvl>
   </w:abstractNum>
-  <w:abstractNum w:abstractNumId="10" w15:restartNumberingAfterBreak="0">
+  <w:abstractNum w:abstractNumId="12" w15:restartNumberingAfterBreak="0">
+    <w:nsid w:val="2E2B5216"/>
+    <w:multiLevelType w:val="multilevel"/>
+    <w:tmpl w:val="DB0600CC"/>
+    <w:lvl w:ilvl="0">
+      <w:start w:val="1"/>
+      <w:numFmt w:val="bullet"/>
+      <w:lvlText w:val=""/>
+      <w:lvlJc w:val="left"/>
+      <w:pPr>
+        <w:tabs>
+          <w:tab w:val="num" w:pos="720"/>
+        </w:tabs>
+        <w:ind w:left="720" w:hanging="360"/>
+      </w:pPr>
+      <w:rPr>
+        <w:rFonts w:ascii="Symbol" w:hAnsi="Symbol" w:hint="default"/>
+        <w:sz w:val="20"/>
+      </w:rPr>
+    </w:lvl>
+    <w:lvl w:ilvl="1" w:tentative="1">
+      <w:start w:val="1"/>
+      <w:numFmt w:val="bullet"/>
+      <w:lvlText w:val="o"/>
+      <w:lvlJc w:val="left"/>
+      <w:pPr>
+        <w:tabs>
+          <w:tab w:val="num" w:pos="1440"/>
+        </w:tabs>
+        <w:ind w:left="1440" w:hanging="360"/>
+      </w:pPr>
+      <w:rPr>
+        <w:rFonts w:ascii="Courier New" w:hAnsi="Courier New" w:hint="default"/>
+        <w:sz w:val="20"/>
+      </w:rPr>
+    </w:lvl>
+    <w:lvl w:ilvl="2" w:tentative="1">
+      <w:start w:val="1"/>
+      <w:numFmt w:val="bullet"/>
+      <w:lvlText w:val=""/>
+      <w:lvlJc w:val="left"/>
+      <w:pPr>
+        <w:tabs>
+          <w:tab w:val="num" w:pos="2160"/>
+        </w:tabs>
+        <w:ind w:left="2160" w:hanging="360"/>
+      </w:pPr>
+      <w:rPr>
+        <w:rFonts w:ascii="Wingdings" w:hAnsi="Wingdings" w:hint="default"/>
+        <w:sz w:val="20"/>
+      </w:rPr>
+    </w:lvl>
+    <w:lvl w:ilvl="3" w:tentative="1">
+      <w:start w:val="1"/>
+      <w:numFmt w:val="bullet"/>
+      <w:lvlText w:val=""/>
+      <w:lvlJc w:val="left"/>
+      <w:pPr>
+        <w:tabs>
+          <w:tab w:val="num" w:pos="2880"/>
+        </w:tabs>
+        <w:ind w:left="2880" w:hanging="360"/>
+      </w:pPr>
+      <w:rPr>
+        <w:rFonts w:ascii="Wingdings" w:hAnsi="Wingdings" w:hint="default"/>
+        <w:sz w:val="20"/>
+      </w:rPr>
+    </w:lvl>
+    <w:lvl w:ilvl="4" w:tentative="1">
+      <w:start w:val="1"/>
+      <w:numFmt w:val="bullet"/>
+      <w:lvlText w:val=""/>
+      <w:lvlJc w:val="left"/>
+      <w:pPr>
+        <w:tabs>
+          <w:tab w:val="num" w:pos="3600"/>
+        </w:tabs>
+        <w:ind w:left="3600" w:hanging="360"/>
+      </w:pPr>
+      <w:rPr>
+        <w:rFonts w:ascii="Wingdings" w:hAnsi="Wingdings" w:hint="default"/>
+        <w:sz w:val="20"/>
+      </w:rPr>
+    </w:lvl>
+    <w:lvl w:ilvl="5" w:tentative="1">
+      <w:start w:val="1"/>
+      <w:numFmt w:val="bullet"/>
+      <w:lvlText w:val=""/>
+      <w:lvlJc w:val="left"/>
+      <w:pPr>
+        <w:tabs>
+          <w:tab w:val="num" w:pos="4320"/>
+        </w:tabs>
+        <w:ind w:left="4320" w:hanging="360"/>
+      </w:pPr>
+      <w:rPr>
+        <w:rFonts w:ascii="Wingdings" w:hAnsi="Wingdings" w:hint="default"/>
+        <w:sz w:val="20"/>
+      </w:rPr>
+    </w:lvl>
+    <w:lvl w:ilvl="6" w:tentative="1">
+      <w:start w:val="1"/>
+      <w:numFmt w:val="bullet"/>
+      <w:lvlText w:val=""/>
+      <w:lvlJc w:val="left"/>
+      <w:pPr>
+        <w:tabs>
+          <w:tab w:val="num" w:pos="5040"/>
+        </w:tabs>
+        <w:ind w:left="5040" w:hanging="360"/>
+      </w:pPr>
+      <w:rPr>
+        <w:rFonts w:ascii="Wingdings" w:hAnsi="Wingdings" w:hint="default"/>
+        <w:sz w:val="20"/>
+      </w:rPr>
+    </w:lvl>
+    <w:lvl w:ilvl="7" w:tentative="1">
+      <w:start w:val="1"/>
+      <w:numFmt w:val="bullet"/>
+      <w:lvlText w:val=""/>
+      <w:lvlJc w:val="left"/>
+      <w:pPr>
+        <w:tabs>
+          <w:tab w:val="num" w:pos="5760"/>
+        </w:tabs>
+        <w:ind w:left="5760" w:hanging="360"/>
+      </w:pPr>
+      <w:rPr>
+        <w:rFonts w:ascii="Wingdings" w:hAnsi="Wingdings" w:hint="default"/>
+        <w:sz w:val="20"/>
+      </w:rPr>
+    </w:lvl>
+    <w:lvl w:ilvl="8" w:tentative="1">
+      <w:start w:val="1"/>
+      <w:numFmt w:val="bullet"/>
+      <w:lvlText w:val=""/>
+      <w:lvlJc w:val="left"/>
+      <w:pPr>
+        <w:tabs>
+          <w:tab w:val="num" w:pos="6480"/>
+        </w:tabs>
+        <w:ind w:left="6480" w:hanging="360"/>
+      </w:pPr>
+      <w:rPr>
+        <w:rFonts w:ascii="Wingdings" w:hAnsi="Wingdings" w:hint="default"/>
+        <w:sz w:val="20"/>
+      </w:rPr>
+    </w:lvl>
+  </w:abstractNum>
+  <w:abstractNum w:abstractNumId="13" w15:restartNumberingAfterBreak="0">
     <w:nsid w:val="31A6650E"/>
     <w:multiLevelType w:val="multilevel"/>
     <w:tmpl w:val="4C34C75E"/>
@@ -10492,7 +11613,7 @@
       </w:rPr>
     </w:lvl>
   </w:abstractNum>
-  <w:abstractNum w:abstractNumId="11" w15:restartNumberingAfterBreak="0">
+  <w:abstractNum w:abstractNumId="14" w15:restartNumberingAfterBreak="0">
     <w:nsid w:val="366204A4"/>
     <w:multiLevelType w:val="singleLevel"/>
     <w:tmpl w:val="5AB43BBA"/>
@@ -10511,7 +11632,7 @@
       </w:rPr>
     </w:lvl>
   </w:abstractNum>
-  <w:abstractNum w:abstractNumId="12" w15:restartNumberingAfterBreak="0">
+  <w:abstractNum w:abstractNumId="15" w15:restartNumberingAfterBreak="0">
     <w:nsid w:val="394964DA"/>
     <w:multiLevelType w:val="hybridMultilevel"/>
     <w:tmpl w:val="0DF49A88"/>
@@ -10601,7 +11722,7 @@
       </w:pPr>
     </w:lvl>
   </w:abstractNum>
-  <w:abstractNum w:abstractNumId="13" w15:restartNumberingAfterBreak="0">
+  <w:abstractNum w:abstractNumId="16" w15:restartNumberingAfterBreak="0">
     <w:nsid w:val="44E1202E"/>
     <w:multiLevelType w:val="singleLevel"/>
     <w:tmpl w:val="C9E4B73A"/>
@@ -10622,7 +11743,7 @@
       </w:rPr>
     </w:lvl>
   </w:abstractNum>
-  <w:abstractNum w:abstractNumId="14" w15:restartNumberingAfterBreak="0">
+  <w:abstractNum w:abstractNumId="17" w15:restartNumberingAfterBreak="0">
     <w:nsid w:val="4CF92A9C"/>
     <w:multiLevelType w:val="hybridMultilevel"/>
     <w:tmpl w:val="668434C6"/>
@@ -10735,7 +11856,7 @@
       </w:rPr>
     </w:lvl>
   </w:abstractNum>
-  <w:abstractNum w:abstractNumId="15" w15:restartNumberingAfterBreak="0">
+  <w:abstractNum w:abstractNumId="18" w15:restartNumberingAfterBreak="0">
     <w:nsid w:val="4D5754D2"/>
     <w:multiLevelType w:val="hybridMultilevel"/>
     <w:tmpl w:val="54FA72C8"/>
@@ -10848,7 +11969,7 @@
       </w:rPr>
     </w:lvl>
   </w:abstractNum>
-  <w:abstractNum w:abstractNumId="16" w15:restartNumberingAfterBreak="0">
+  <w:abstractNum w:abstractNumId="19" w15:restartNumberingAfterBreak="0">
     <w:nsid w:val="538307E1"/>
     <w:multiLevelType w:val="multilevel"/>
     <w:tmpl w:val="1AE635D2"/>
@@ -11033,7 +12154,7 @@
       </w:rPr>
     </w:lvl>
   </w:abstractNum>
-  <w:abstractNum w:abstractNumId="17" w15:restartNumberingAfterBreak="0">
+  <w:abstractNum w:abstractNumId="20" w15:restartNumberingAfterBreak="0">
     <w:nsid w:val="57954697"/>
     <w:multiLevelType w:val="hybridMultilevel"/>
     <w:tmpl w:val="B1741FBC"/>
@@ -11147,7 +12268,7 @@
       </w:rPr>
     </w:lvl>
   </w:abstractNum>
-  <w:abstractNum w:abstractNumId="18" w15:restartNumberingAfterBreak="0">
+  <w:abstractNum w:abstractNumId="21" w15:restartNumberingAfterBreak="0">
     <w:nsid w:val="61007ECF"/>
     <w:multiLevelType w:val="singleLevel"/>
     <w:tmpl w:val="78DC283E"/>
@@ -11168,7 +12289,7 @@
       </w:rPr>
     </w:lvl>
   </w:abstractNum>
-  <w:abstractNum w:abstractNumId="19" w15:restartNumberingAfterBreak="0">
+  <w:abstractNum w:abstractNumId="22" w15:restartNumberingAfterBreak="0">
     <w:nsid w:val="6F927492"/>
     <w:multiLevelType w:val="multilevel"/>
     <w:tmpl w:val="CE10BE58"/>
@@ -11281,7 +12402,7 @@
       </w:rPr>
     </w:lvl>
   </w:abstractNum>
-  <w:abstractNum w:abstractNumId="20" w15:restartNumberingAfterBreak="0">
+  <w:abstractNum w:abstractNumId="23" w15:restartNumberingAfterBreak="0">
     <w:nsid w:val="763A6129"/>
     <w:multiLevelType w:val="singleLevel"/>
     <w:tmpl w:val="F7F623F4"/>
@@ -11302,7 +12423,7 @@
       </w:rPr>
     </w:lvl>
   </w:abstractNum>
-  <w:abstractNum w:abstractNumId="21" w15:restartNumberingAfterBreak="0">
+  <w:abstractNum w:abstractNumId="24" w15:restartNumberingAfterBreak="0">
     <w:nsid w:val="7F75058C"/>
     <w:multiLevelType w:val="hybridMultilevel"/>
     <w:tmpl w:val="0494F324"/>
@@ -11419,13 +12540,13 @@
     <w:abstractNumId w:val="2"/>
   </w:num>
   <w:num w:numId="2" w16cid:durableId="543445616">
-    <w:abstractNumId w:val="11"/>
+    <w:abstractNumId w:val="14"/>
   </w:num>
   <w:num w:numId="3" w16cid:durableId="1958752960">
-    <w:abstractNumId w:val="13"/>
+    <w:abstractNumId w:val="16"/>
   </w:num>
   <w:num w:numId="4" w16cid:durableId="200484891">
-    <w:abstractNumId w:val="8"/>
+    <w:abstractNumId w:val="10"/>
   </w:num>
   <w:num w:numId="5" w16cid:durableId="611474653">
     <w:abstractNumId w:val="1"/>
@@ -11434,52 +12555,52 @@
     <w:abstractNumId w:val="0"/>
   </w:num>
   <w:num w:numId="7" w16cid:durableId="1598444779">
-    <w:abstractNumId w:val="16"/>
+    <w:abstractNumId w:val="19"/>
   </w:num>
   <w:num w:numId="8" w16cid:durableId="830412076">
+    <w:abstractNumId w:val="21"/>
+  </w:num>
+  <w:num w:numId="9" w16cid:durableId="403527461">
+    <w:abstractNumId w:val="15"/>
+  </w:num>
+  <w:num w:numId="10" w16cid:durableId="487482250">
+    <w:abstractNumId w:val="7"/>
+  </w:num>
+  <w:num w:numId="11" w16cid:durableId="737441627">
+    <w:abstractNumId w:val="23"/>
+  </w:num>
+  <w:num w:numId="12" w16cid:durableId="1411344065">
+    <w:abstractNumId w:val="20"/>
+  </w:num>
+  <w:num w:numId="13" w16cid:durableId="872959368">
+    <w:abstractNumId w:val="24"/>
+  </w:num>
+  <w:num w:numId="14" w16cid:durableId="1924491558">
+    <w:abstractNumId w:val="17"/>
+  </w:num>
+  <w:num w:numId="15" w16cid:durableId="718867710">
+    <w:abstractNumId w:val="5"/>
+  </w:num>
+  <w:num w:numId="16" w16cid:durableId="1690837696">
+    <w:abstractNumId w:val="8"/>
+  </w:num>
+  <w:num w:numId="17" w16cid:durableId="1841240182">
     <w:abstractNumId w:val="18"/>
   </w:num>
-  <w:num w:numId="9" w16cid:durableId="403527461">
-    <w:abstractNumId w:val="12"/>
+  <w:num w:numId="18" w16cid:durableId="22026057">
+    <w:abstractNumId w:val="9"/>
   </w:num>
-  <w:num w:numId="10" w16cid:durableId="487482250">
-    <w:abstractNumId w:val="5"/>
-  </w:num>
-  <w:num w:numId="11" w16cid:durableId="737441627">
-    <w:abstractNumId w:val="20"/>
-  </w:num>
-  <w:num w:numId="12" w16cid:durableId="1411344065">
-    <w:abstractNumId w:val="17"/>
-  </w:num>
-  <w:num w:numId="13" w16cid:durableId="872959368">
-    <w:abstractNumId w:val="21"/>
-  </w:num>
-  <w:num w:numId="14" w16cid:durableId="1924491558">
-    <w:abstractNumId w:val="14"/>
-  </w:num>
-  <w:num w:numId="15" w16cid:durableId="718867710">
+  <w:num w:numId="19" w16cid:durableId="1100225905">
     <w:abstractNumId w:val="4"/>
   </w:num>
-  <w:num w:numId="16" w16cid:durableId="1690837696">
-    <w:abstractNumId w:val="6"/>
-  </w:num>
-  <w:num w:numId="17" w16cid:durableId="1841240182">
-    <w:abstractNumId w:val="15"/>
-  </w:num>
-  <w:num w:numId="18" w16cid:durableId="22026057">
-    <w:abstractNumId w:val="7"/>
-  </w:num>
-  <w:num w:numId="19" w16cid:durableId="1100225905">
-    <w:abstractNumId w:val="3"/>
-  </w:num>
   <w:num w:numId="20" w16cid:durableId="1964113929">
-    <w:abstractNumId w:val="10"/>
+    <w:abstractNumId w:val="13"/>
   </w:num>
   <w:num w:numId="21" w16cid:durableId="439112287">
     <w:abstractNumId w:val="2"/>
   </w:num>
   <w:num w:numId="22" w16cid:durableId="912469477">
-    <w:abstractNumId w:val="19"/>
+    <w:abstractNumId w:val="22"/>
   </w:num>
   <w:num w:numId="23" w16cid:durableId="546382617">
     <w:abstractNumId w:val="2"/>
@@ -11542,7 +12663,7 @@
     <w:abstractNumId w:val="2"/>
   </w:num>
   <w:num w:numId="43" w16cid:durableId="427312120">
-    <w:abstractNumId w:val="9"/>
+    <w:abstractNumId w:val="11"/>
   </w:num>
   <w:num w:numId="44" w16cid:durableId="1055079396">
     <w:abstractNumId w:val="2"/>
@@ -11552,6 +12673,15 @@
   </w:num>
   <w:num w:numId="46" w16cid:durableId="1975213129">
     <w:abstractNumId w:val="2"/>
+  </w:num>
+  <w:num w:numId="47" w16cid:durableId="115484982">
+    <w:abstractNumId w:val="12"/>
+  </w:num>
+  <w:num w:numId="48" w16cid:durableId="449980875">
+    <w:abstractNumId w:val="3"/>
+  </w:num>
+  <w:num w:numId="49" w16cid:durableId="1755273233">
+    <w:abstractNumId w:val="6"/>
   </w:num>
   <w:numIdMacAtCleanup w:val="14"/>
 </w:numbering>
@@ -12156,7 +13286,6 @@
   <w:style w:type="character" w:default="1" w:styleId="DefaultParagraphFont">
     <w:name w:val="Default Paragraph Font"/>
     <w:uiPriority w:val="1"/>
-    <w:semiHidden/>
     <w:unhideWhenUsed/>
   </w:style>
   <w:style w:type="table" w:default="1" w:styleId="TableNormal">
@@ -15360,6 +16489,11 @@
       <w:color w:val="605E5C"/>
       <w:shd w:val="clear" w:color="auto" w:fill="E1DFDD"/>
     </w:rPr>
+  </w:style>
+  <w:style w:type="character" w:customStyle="1" w:styleId="math-inline">
+    <w:name w:val="math-inline"/>
+    <w:basedOn w:val="DefaultParagraphFont"/>
+    <w:rsid w:val="00FC33FB"/>
   </w:style>
 </w:styles>
 </file>

</xml_diff>